<commit_message>
First version of completed report
</commit_message>
<xml_diff>
--- a/latex/report-front-page-template-1.docx
+++ b/latex/report-front-page-template-1.docx
@@ -849,8 +849,6 @@
         </w:rPr>
         <w:t xml:space="preserve"> Phillip Stanley-Marbell</w:t>
       </w:r>
-      <w:bookmarkStart w:id="0" w:name="_GoBack"/>
-      <w:bookmarkEnd w:id="0"/>
     </w:p>
     <w:p>
       <w:pPr>
@@ -870,6 +868,14 @@
           <w:szCs w:val="24"/>
         </w:rPr>
         <w:t>Date:</w:t>
+      </w:r>
+      <w:r>
+        <w:rPr>
+          <w:rFonts w:ascii="Times New Roman" w:eastAsia="Calibri" w:hAnsi="Times New Roman" w:cs="Times New Roman"/>
+          <w:sz w:val="24"/>
+          <w:szCs w:val="24"/>
+        </w:rPr>
+        <w:t xml:space="preserve"> 29 May 2019</w:t>
       </w:r>
     </w:p>
     <w:p>
@@ -1010,11 +1016,19 @@
         </w:rPr>
         <w:t xml:space="preserve">date </w:t>
       </w:r>
-      <w:r>
-        <w:rPr>
-          <w:rFonts w:ascii="Times New Roman" w:eastAsia="Calibri" w:hAnsi="Times New Roman" w:cs="Times New Roman"/>
-        </w:rPr>
-        <w:t>_____________________________</w:t>
+      <w:bookmarkStart w:id="0" w:name="_GoBack"/>
+      <w:r>
+        <w:rPr>
+          <w:rFonts w:ascii="Times New Roman" w:eastAsia="Calibri" w:hAnsi="Times New Roman" w:cs="Times New Roman"/>
+        </w:rPr>
+        <w:t>_____________</w:t>
+      </w:r>
+      <w:bookmarkEnd w:id="0"/>
+      <w:r>
+        <w:rPr>
+          <w:rFonts w:ascii="Times New Roman" w:eastAsia="Calibri" w:hAnsi="Times New Roman" w:cs="Times New Roman"/>
+        </w:rPr>
+        <w:t>________________</w:t>
       </w:r>
     </w:p>
     <w:sectPr>
@@ -1149,6 +1163,7 @@
     <w:lsdException w:name="HTML Sample" w:semiHidden="1" w:unhideWhenUsed="1"/>
     <w:lsdException w:name="HTML Typewriter" w:semiHidden="1" w:unhideWhenUsed="1"/>
     <w:lsdException w:name="HTML Variable" w:semiHidden="1" w:unhideWhenUsed="1"/>
+    <w:lsdException w:name="Normal Table" w:semiHidden="1" w:unhideWhenUsed="1"/>
     <w:lsdException w:name="annotation subject" w:semiHidden="1" w:unhideWhenUsed="1"/>
     <w:lsdException w:name="No List" w:semiHidden="1" w:unhideWhenUsed="1"/>
     <w:lsdException w:name="Outline List 1" w:semiHidden="1" w:unhideWhenUsed="1"/>
@@ -1192,8 +1207,10 @@
     <w:lsdException w:name="Table Elegant" w:semiHidden="1" w:unhideWhenUsed="1"/>
     <w:lsdException w:name="Table Professional" w:semiHidden="1" w:unhideWhenUsed="1"/>
     <w:lsdException w:name="Table Subtle 1" w:semiHidden="1" w:unhideWhenUsed="1"/>
+    <w:lsdException w:name="Table Subtle 2" w:semiHidden="1" w:unhideWhenUsed="1"/>
     <w:lsdException w:name="Table Web 1" w:semiHidden="1" w:unhideWhenUsed="1"/>
     <w:lsdException w:name="Table Web 2" w:semiHidden="1" w:unhideWhenUsed="1"/>
+    <w:lsdException w:name="Table Web 3" w:semiHidden="1" w:unhideWhenUsed="1"/>
     <w:lsdException w:name="Balloon Text" w:semiHidden="1" w:unhideWhenUsed="1"/>
     <w:lsdException w:name="Table Grid" w:uiPriority="39"/>
     <w:lsdException w:name="Table Theme" w:semiHidden="1" w:unhideWhenUsed="1"/>
@@ -1807,7 +1824,7 @@
 </file>
 
 <file path=customXml/itemProps1.xml><?xml version="1.0" encoding="utf-8"?>
-<ds:datastoreItem xmlns:ds="http://schemas.openxmlformats.org/officeDocument/2006/customXml" ds:itemID="{8F0A4134-DFA0-49D7-A66E-2494462B8522}">
+<ds:datastoreItem xmlns:ds="http://schemas.openxmlformats.org/officeDocument/2006/customXml" ds:itemID="{94F8BC4D-48D0-412C-ACF3-78BBAC733D7F}">
   <ds:schemaRefs>
     <ds:schemaRef ds:uri="http://schemas.openxmlformats.org/officeDocument/2006/bibliography"/>
   </ds:schemaRefs>

</xml_diff>